<commit_message>
dina mengedit materi analys
</commit_message>
<xml_diff>
--- a/System Design Analys/Metode Oksigen.docx
+++ b/System Design Analys/Metode Oksigen.docx
@@ -3,6 +3,10 @@
 <w:document xmlns:wpc="http://schemas.microsoft.com/office/word/2010/wordprocessingCanvas" xmlns:cx="http://schemas.microsoft.com/office/drawing/2014/chartex" xmlns:cx1="http://schemas.microsoft.com/office/drawing/2015/9/8/chartex" xmlns:cx2="http://schemas.microsoft.com/office/drawing/2015/10/21/chartex" xmlns:cx3="http://schemas.microsoft.com/office/drawing/2016/5/9/chartex" xmlns:cx4="http://schemas.microsoft.com/office/drawing/2016/5/10/chartex" xmlns:cx5="http://schemas.microsoft.com/office/drawing/2016/5/11/chartex" xmlns:cx6="http://schemas.microsoft.com/office/drawing/2016/5/12/chartex" xmlns:cx7="http://schemas.microsoft.com/office/drawing/2016/5/13/chartex" xmlns:cx8="http://schemas.microsoft.com/office/drawing/2016/5/14/chartex" xmlns:mc="http://schemas.openxmlformats.org/markup-compatibility/2006" xmlns:aink="http://schemas.microsoft.com/office/drawing/2016/ink" xmlns:am3d="http://schemas.microsoft.com/office/drawing/2017/model3d" xmlns:o="urn:schemas-microsoft-com:office:office" xmlns:r="http://schemas.openxmlformats.org/officeDocument/2006/relationships" xmlns:m="http://schemas.openxmlformats.org/officeDocument/2006/math" xmlns:v="urn:schemas-microsoft-com:vml" xmlns:wp14="http://schemas.microsoft.com/office/word/2010/wordprocessingDrawing" xmlns:wp="http://schemas.openxmlformats.org/drawingml/2006/wordprocessingDrawing" xmlns:w10="urn:schemas-microsoft-com:office:word" xmlns:w="http://schemas.openxmlformats.org/wordprocessingml/2006/main" xmlns:w14="http://schemas.microsoft.com/office/word/2010/wordml" xmlns:w15="http://schemas.microsoft.com/office/word/2012/wordml" xmlns:w16cid="http://schemas.microsoft.com/office/word/2016/wordml/cid" xmlns:w16se="http://schemas.microsoft.com/office/word/2015/wordml/symex" xmlns:wpg="http://schemas.microsoft.com/office/word/2010/wordprocessingGroup" xmlns:wpi="http://schemas.microsoft.com/office/word/2010/wordprocessingInk" xmlns:wne="http://schemas.microsoft.com/office/word/2006/wordml" xmlns:wps="http://schemas.microsoft.com/office/word/2010/wordprocessingShape" mc:Ignorable="w14 w15 w16se w16cid wp14">
   <w:body>
     <w:p>
+      <w:pPr>
+        <w:spacing w:line="360" w:lineRule="auto"/>
+        <w:jc w:val="both"/>
+      </w:pPr>
       <w:proofErr w:type="spellStart"/>
       <w:r>
         <w:t>Metode</w:t>
@@ -121,6 +125,8 @@
           <w:ilvl w:val="0"/>
           <w:numId w:val="1"/>
         </w:numPr>
+        <w:spacing w:line="360" w:lineRule="auto"/>
+        <w:jc w:val="both"/>
       </w:pPr>
       <w:proofErr w:type="spellStart"/>
       <w:r>
@@ -131,17 +137,12 @@
         <w:t xml:space="preserve"> </w:t>
       </w:r>
       <w:proofErr w:type="spellStart"/>
-      <w:proofErr w:type="gramStart"/>
       <w:r>
         <w:t>pertama</w:t>
       </w:r>
       <w:proofErr w:type="spellEnd"/>
       <w:r>
-        <w:t xml:space="preserve"> :</w:t>
-      </w:r>
-      <w:proofErr w:type="gramEnd"/>
-      <w:r>
-        <w:t xml:space="preserve"> </w:t>
+        <w:t xml:space="preserve"> : </w:t>
       </w:r>
       <w:proofErr w:type="spellStart"/>
       <w:r>
@@ -163,6 +164,8 @@
     <w:p>
       <w:pPr>
         <w:pStyle w:val="ListParagraph"/>
+        <w:spacing w:line="360" w:lineRule="auto"/>
+        <w:jc w:val="both"/>
       </w:pPr>
       <w:proofErr w:type="spellStart"/>
       <w:r>
@@ -173,7 +176,6 @@
         <w:t xml:space="preserve"> </w:t>
       </w:r>
       <w:proofErr w:type="spellStart"/>
-      <w:proofErr w:type="gramStart"/>
       <w:r>
         <w:t>fungsional</w:t>
       </w:r>
@@ -186,7 +188,6 @@
         <w:t>meliputi</w:t>
       </w:r>
       <w:proofErr w:type="spellEnd"/>
-      <w:proofErr w:type="gramEnd"/>
       <w:r>
         <w:t xml:space="preserve"> </w:t>
       </w:r>
@@ -212,19 +213,11 @@
       </w:r>
       <w:proofErr w:type="spellEnd"/>
       <w:r>
-        <w:t xml:space="preserve"> </w:t>
-      </w:r>
-      <w:proofErr w:type="spellStart"/>
-      <w:r>
-        <w:t>kemampuan</w:t>
-      </w:r>
-      <w:proofErr w:type="spellEnd"/>
-      <w:r>
         <w:t xml:space="preserve"> system </w:t>
       </w:r>
       <w:proofErr w:type="spellStart"/>
       <w:r>
-        <w:t>misalnya</w:t>
+        <w:t>seperti</w:t>
       </w:r>
       <w:proofErr w:type="spellEnd"/>
       <w:r>
@@ -278,6 +271,8 @@
           <w:ilvl w:val="0"/>
           <w:numId w:val="1"/>
         </w:numPr>
+        <w:spacing w:line="360" w:lineRule="auto"/>
+        <w:jc w:val="both"/>
       </w:pPr>
       <w:proofErr w:type="spellStart"/>
       <w:r>
@@ -288,17 +283,12 @@
         <w:t xml:space="preserve"> </w:t>
       </w:r>
       <w:proofErr w:type="spellStart"/>
-      <w:proofErr w:type="gramStart"/>
       <w:r>
         <w:t>kedua</w:t>
       </w:r>
       <w:proofErr w:type="spellEnd"/>
       <w:r>
-        <w:t xml:space="preserve"> :</w:t>
-      </w:r>
-      <w:proofErr w:type="gramEnd"/>
-      <w:r>
-        <w:t xml:space="preserve"> </w:t>
+        <w:t xml:space="preserve">: </w:t>
       </w:r>
       <w:proofErr w:type="spellStart"/>
       <w:r>
@@ -312,6 +302,8 @@
     <w:p>
       <w:pPr>
         <w:pStyle w:val="ListParagraph"/>
+        <w:spacing w:line="360" w:lineRule="auto"/>
+        <w:jc w:val="both"/>
       </w:pPr>
       <w:r>
         <w:t xml:space="preserve">Design system </w:t>
@@ -469,11 +461,11 @@
       </w:r>
       <w:proofErr w:type="spellEnd"/>
       <w:r>
-        <w:t xml:space="preserve"> yang da</w:t>
-      </w:r>
-      <w:proofErr w:type="spellStart"/>
-      <w:r>
-        <w:t>pat</w:t>
+        <w:t xml:space="preserve"> yang </w:t>
+      </w:r>
+      <w:proofErr w:type="spellStart"/>
+      <w:r>
+        <w:t>dapat</w:t>
       </w:r>
       <w:proofErr w:type="spellEnd"/>
       <w:r>
@@ -591,6 +583,8 @@
           <w:ilvl w:val="0"/>
           <w:numId w:val="1"/>
         </w:numPr>
+        <w:spacing w:line="360" w:lineRule="auto"/>
+        <w:jc w:val="both"/>
       </w:pPr>
       <w:proofErr w:type="spellStart"/>
       <w:r>
@@ -601,17 +595,12 @@
         <w:t xml:space="preserve"> </w:t>
       </w:r>
       <w:proofErr w:type="spellStart"/>
-      <w:proofErr w:type="gramStart"/>
       <w:r>
         <w:t>ketiga</w:t>
       </w:r>
       <w:proofErr w:type="spellEnd"/>
       <w:r>
-        <w:t xml:space="preserve"> :</w:t>
-      </w:r>
-      <w:proofErr w:type="gramEnd"/>
-      <w:r>
-        <w:t xml:space="preserve"> </w:t>
+        <w:t xml:space="preserve"> : </w:t>
       </w:r>
       <w:proofErr w:type="spellStart"/>
       <w:r>
@@ -622,6 +611,8 @@
     <w:p>
       <w:pPr>
         <w:pStyle w:val="ListParagraph"/>
+        <w:spacing w:line="360" w:lineRule="auto"/>
+        <w:jc w:val="both"/>
       </w:pPr>
       <w:r>
         <w:t xml:space="preserve">Di </w:t>
@@ -736,7 +727,18 @@
       </w:r>
       <w:proofErr w:type="spellEnd"/>
       <w:r>
-        <w:t xml:space="preserve"> Bahasa </w:t>
+        <w:t xml:space="preserve"> </w:t>
+      </w:r>
+      <w:proofErr w:type="spellStart"/>
+      <w:r>
+        <w:t>b</w:t>
+      </w:r>
+      <w:r>
+        <w:t>ahasa</w:t>
+      </w:r>
+      <w:proofErr w:type="spellEnd"/>
+      <w:r>
+        <w:t xml:space="preserve"> </w:t>
       </w:r>
       <w:proofErr w:type="spellStart"/>
       <w:r>
@@ -754,6 +756,8 @@
           <w:ilvl w:val="0"/>
           <w:numId w:val="1"/>
         </w:numPr>
+        <w:spacing w:line="360" w:lineRule="auto"/>
+        <w:jc w:val="both"/>
       </w:pPr>
       <w:proofErr w:type="spellStart"/>
       <w:r>
@@ -764,17 +768,12 @@
         <w:t xml:space="preserve"> </w:t>
       </w:r>
       <w:proofErr w:type="spellStart"/>
-      <w:proofErr w:type="gramStart"/>
       <w:r>
         <w:t>Keempat</w:t>
       </w:r>
       <w:proofErr w:type="spellEnd"/>
       <w:r>
-        <w:t xml:space="preserve"> :</w:t>
-      </w:r>
-      <w:proofErr w:type="gramEnd"/>
-      <w:r>
-        <w:t xml:space="preserve"> </w:t>
+        <w:t xml:space="preserve"> : </w:t>
       </w:r>
       <w:proofErr w:type="spellStart"/>
       <w:r>
@@ -793,6 +792,8 @@
     <w:p>
       <w:pPr>
         <w:pStyle w:val="ListParagraph"/>
+        <w:spacing w:line="360" w:lineRule="auto"/>
+        <w:jc w:val="both"/>
       </w:pPr>
       <w:r>
         <w:t xml:space="preserve">Di </w:t>
@@ -895,7 +896,15 @@
       </w:r>
       <w:proofErr w:type="spellStart"/>
       <w:r>
-        <w:t>klinik</w:t>
+        <w:t>Toko</w:t>
+      </w:r>
+      <w:proofErr w:type="spellEnd"/>
+      <w:r>
+        <w:t xml:space="preserve"> </w:t>
+      </w:r>
+      <w:proofErr w:type="spellStart"/>
+      <w:r>
+        <w:t>Klontong</w:t>
       </w:r>
       <w:proofErr w:type="spellEnd"/>
       <w:r>
@@ -957,17 +966,15 @@
       <w:r>
         <w:t xml:space="preserve"> </w:t>
       </w:r>
-      <w:proofErr w:type="spellStart"/>
-      <w:r>
-        <w:t>alat</w:t>
-      </w:r>
-      <w:proofErr w:type="spellEnd"/>
-      <w:r>
-        <w:t xml:space="preserve"> </w:t>
-      </w:r>
-      <w:proofErr w:type="spellStart"/>
-      <w:r>
-        <w:t>sudah</w:t>
+      <w:r>
+        <w:t>system</w:t>
+      </w:r>
+      <w:r>
+        <w:t xml:space="preserve"> s</w:t>
+      </w:r>
+      <w:proofErr w:type="spellStart"/>
+      <w:r>
+        <w:t>udah</w:t>
       </w:r>
       <w:proofErr w:type="spellEnd"/>
       <w:r>

</xml_diff>